<commit_message>
added one question to chapter -4
</commit_message>
<xml_diff>
--- a/Chapter-4.docx
+++ b/Chapter-4.docx
@@ -26,17 +26,7 @@
           <w:sz w:val="26"/>
           <w:szCs w:val="26"/>
         </w:rPr>
-        <w:t xml:space="preserve">CHAPTER </w:t>
-      </w:r>
-      <w:r>
-        <w:rPr>
-          <w:rFonts w:ascii="Times New Roman" w:hAnsi="Times New Roman" w:cs="Times New Roman"/>
-          <w:b/>
-          <w:color w:val="auto"/>
-          <w:sz w:val="26"/>
-          <w:szCs w:val="26"/>
-        </w:rPr>
-        <w:t>FOUR</w:t>
+        <w:t>CHAPTER FOUR</w:t>
       </w:r>
     </w:p>
     <w:p>
@@ -430,10 +420,8 @@
               <w:rPr>
                 <w:rFonts w:ascii="Times New Roman" w:hAnsi="Times New Roman" w:cs="Times New Roman"/>
               </w:rPr>
-              <w:t>10</w:t>
-            </w:r>
-            <w:bookmarkStart w:id="0" w:name="_GoBack"/>
-            <w:bookmarkEnd w:id="0"/>
+              <w:t>2</w:t>
+            </w:r>
           </w:p>
         </w:tc>
         <w:tc>
@@ -459,6 +447,87 @@
               <w:rPr>
                 <w:rFonts w:ascii="Times New Roman" w:hAnsi="Times New Roman" w:cs="Times New Roman"/>
               </w:rPr>
+              <w:t>1</w:t>
+            </w:r>
+          </w:p>
+        </w:tc>
+        <w:tc>
+          <w:tcPr>
+            <w:tcW w:w="1332" w:type="dxa"/>
+            <w:tcBorders>
+              <w:top w:val="single" w:sz="4" w:space="0" w:color="auto"/>
+              <w:left w:val="single" w:sz="4" w:space="0" w:color="auto"/>
+              <w:bottom w:val="single" w:sz="4" w:space="0" w:color="auto"/>
+              <w:right w:val="single" w:sz="4" w:space="0" w:color="auto"/>
+            </w:tcBorders>
+            <w:vAlign w:val="center"/>
+            <w:hideMark/>
+          </w:tcPr>
+          <w:p>
+            <w:pPr>
+              <w:jc w:val="center"/>
+              <w:rPr>
+                <w:rFonts w:ascii="Times New Roman" w:hAnsi="Times New Roman" w:cs="Times New Roman"/>
+              </w:rPr>
+            </w:pPr>
+            <w:r>
+              <w:rPr>
+                <w:rFonts w:ascii="Times New Roman" w:hAnsi="Times New Roman" w:cs="Times New Roman"/>
+              </w:rPr>
+              <w:t>9</w:t>
+            </w:r>
+          </w:p>
+        </w:tc>
+        <w:tc>
+          <w:tcPr>
+            <w:tcW w:w="1332" w:type="dxa"/>
+            <w:tcBorders>
+              <w:top w:val="single" w:sz="4" w:space="0" w:color="auto"/>
+              <w:left w:val="single" w:sz="4" w:space="0" w:color="auto"/>
+              <w:bottom w:val="single" w:sz="4" w:space="0" w:color="auto"/>
+              <w:right w:val="single" w:sz="4" w:space="0" w:color="auto"/>
+            </w:tcBorders>
+            <w:vAlign w:val="center"/>
+            <w:hideMark/>
+          </w:tcPr>
+          <w:p>
+            <w:pPr>
+              <w:jc w:val="center"/>
+              <w:rPr>
+                <w:rFonts w:ascii="Times New Roman" w:hAnsi="Times New Roman" w:cs="Times New Roman"/>
+              </w:rPr>
+            </w:pPr>
+            <w:r>
+              <w:rPr>
+                <w:rFonts w:ascii="Times New Roman" w:hAnsi="Times New Roman" w:cs="Times New Roman"/>
+              </w:rPr>
+              <w:t>13</w:t>
+            </w:r>
+          </w:p>
+        </w:tc>
+        <w:tc>
+          <w:tcPr>
+            <w:tcW w:w="1332" w:type="dxa"/>
+            <w:tcBorders>
+              <w:top w:val="single" w:sz="4" w:space="0" w:color="auto"/>
+              <w:left w:val="single" w:sz="4" w:space="0" w:color="auto"/>
+              <w:bottom w:val="single" w:sz="4" w:space="0" w:color="auto"/>
+              <w:right w:val="single" w:sz="4" w:space="0" w:color="auto"/>
+            </w:tcBorders>
+            <w:vAlign w:val="center"/>
+            <w:hideMark/>
+          </w:tcPr>
+          <w:p>
+            <w:pPr>
+              <w:jc w:val="center"/>
+              <w:rPr>
+                <w:rFonts w:ascii="Times New Roman" w:hAnsi="Times New Roman" w:cs="Times New Roman"/>
+              </w:rPr>
+            </w:pPr>
+            <w:r>
+              <w:rPr>
+                <w:rFonts w:ascii="Times New Roman" w:hAnsi="Times New Roman" w:cs="Times New Roman"/>
+              </w:rPr>
               <w:t>-</w:t>
             </w:r>
           </w:p>
@@ -486,82 +555,13 @@
               <w:rPr>
                 <w:rFonts w:ascii="Times New Roman" w:hAnsi="Times New Roman" w:cs="Times New Roman"/>
               </w:rPr>
-              <w:t>5</w:t>
-            </w:r>
-          </w:p>
-        </w:tc>
-        <w:tc>
-          <w:tcPr>
-            <w:tcW w:w="1332" w:type="dxa"/>
-            <w:tcBorders>
-              <w:top w:val="single" w:sz="4" w:space="0" w:color="auto"/>
-              <w:left w:val="single" w:sz="4" w:space="0" w:color="auto"/>
-              <w:bottom w:val="single" w:sz="4" w:space="0" w:color="auto"/>
-              <w:right w:val="single" w:sz="4" w:space="0" w:color="auto"/>
-            </w:tcBorders>
-            <w:vAlign w:val="center"/>
-            <w:hideMark/>
-          </w:tcPr>
-          <w:p>
-            <w:pPr>
-              <w:jc w:val="center"/>
-              <w:rPr>
-                <w:rFonts w:ascii="Times New Roman" w:hAnsi="Times New Roman" w:cs="Times New Roman"/>
-              </w:rPr>
-            </w:pPr>
-          </w:p>
-        </w:tc>
-        <w:tc>
-          <w:tcPr>
-            <w:tcW w:w="1332" w:type="dxa"/>
-            <w:tcBorders>
-              <w:top w:val="single" w:sz="4" w:space="0" w:color="auto"/>
-              <w:left w:val="single" w:sz="4" w:space="0" w:color="auto"/>
-              <w:bottom w:val="single" w:sz="4" w:space="0" w:color="auto"/>
-              <w:right w:val="single" w:sz="4" w:space="0" w:color="auto"/>
-            </w:tcBorders>
-            <w:vAlign w:val="center"/>
-            <w:hideMark/>
-          </w:tcPr>
-          <w:p>
-            <w:pPr>
-              <w:jc w:val="center"/>
-              <w:rPr>
-                <w:rFonts w:ascii="Times New Roman" w:hAnsi="Times New Roman" w:cs="Times New Roman"/>
-              </w:rPr>
-            </w:pPr>
-            <w:r>
-              <w:rPr>
-                <w:rFonts w:ascii="Times New Roman" w:hAnsi="Times New Roman" w:cs="Times New Roman"/>
-              </w:rPr>
-              <w:t>5</w:t>
-            </w:r>
-          </w:p>
-        </w:tc>
-        <w:tc>
-          <w:tcPr>
-            <w:tcW w:w="1332" w:type="dxa"/>
-            <w:tcBorders>
-              <w:top w:val="single" w:sz="4" w:space="0" w:color="auto"/>
-              <w:left w:val="single" w:sz="4" w:space="0" w:color="auto"/>
-              <w:bottom w:val="single" w:sz="4" w:space="0" w:color="auto"/>
-              <w:right w:val="single" w:sz="4" w:space="0" w:color="auto"/>
-            </w:tcBorders>
-            <w:vAlign w:val="center"/>
-            <w:hideMark/>
-          </w:tcPr>
-          <w:p>
-            <w:pPr>
-              <w:jc w:val="center"/>
-              <w:rPr>
-                <w:rFonts w:ascii="Times New Roman" w:hAnsi="Times New Roman" w:cs="Times New Roman"/>
-              </w:rPr>
-            </w:pPr>
-            <w:r>
-              <w:rPr>
-                <w:rFonts w:ascii="Times New Roman" w:hAnsi="Times New Roman" w:cs="Times New Roman"/>
-              </w:rPr>
-              <w:t>6 (60%)</w:t>
+              <w:t>25 (5</w:t>
+            </w:r>
+            <w:r>
+              <w:rPr>
+                <w:rFonts w:ascii="Times New Roman" w:hAnsi="Times New Roman" w:cs="Times New Roman"/>
+              </w:rPr>
+              <w:t>0%)</w:t>
             </w:r>
           </w:p>
         </w:tc>
@@ -620,6 +620,114 @@
               <w:rPr>
                 <w:rFonts w:ascii="Times New Roman" w:hAnsi="Times New Roman" w:cs="Times New Roman"/>
               </w:rPr>
+              <w:t>1</w:t>
+            </w:r>
+          </w:p>
+        </w:tc>
+        <w:tc>
+          <w:tcPr>
+            <w:tcW w:w="1332" w:type="dxa"/>
+            <w:tcBorders>
+              <w:top w:val="single" w:sz="4" w:space="0" w:color="auto"/>
+              <w:left w:val="single" w:sz="4" w:space="0" w:color="auto"/>
+              <w:bottom w:val="single" w:sz="4" w:space="0" w:color="auto"/>
+              <w:right w:val="single" w:sz="4" w:space="0" w:color="auto"/>
+            </w:tcBorders>
+            <w:vAlign w:val="center"/>
+            <w:hideMark/>
+          </w:tcPr>
+          <w:p>
+            <w:pPr>
+              <w:jc w:val="center"/>
+              <w:rPr>
+                <w:rFonts w:ascii="Times New Roman" w:hAnsi="Times New Roman" w:cs="Times New Roman"/>
+              </w:rPr>
+            </w:pPr>
+            <w:r>
+              <w:rPr>
+                <w:rFonts w:ascii="Times New Roman" w:hAnsi="Times New Roman" w:cs="Times New Roman"/>
+              </w:rPr>
+              <w:t>2</w:t>
+            </w:r>
+          </w:p>
+        </w:tc>
+        <w:tc>
+          <w:tcPr>
+            <w:tcW w:w="1332" w:type="dxa"/>
+            <w:tcBorders>
+              <w:top w:val="single" w:sz="4" w:space="0" w:color="auto"/>
+              <w:left w:val="single" w:sz="4" w:space="0" w:color="auto"/>
+              <w:bottom w:val="single" w:sz="4" w:space="0" w:color="auto"/>
+              <w:right w:val="single" w:sz="4" w:space="0" w:color="auto"/>
+            </w:tcBorders>
+            <w:vAlign w:val="center"/>
+            <w:hideMark/>
+          </w:tcPr>
+          <w:p>
+            <w:pPr>
+              <w:jc w:val="center"/>
+              <w:rPr>
+                <w:rFonts w:ascii="Times New Roman" w:hAnsi="Times New Roman" w:cs="Times New Roman"/>
+              </w:rPr>
+            </w:pPr>
+            <w:r>
+              <w:rPr>
+                <w:rFonts w:ascii="Times New Roman" w:hAnsi="Times New Roman" w:cs="Times New Roman"/>
+              </w:rPr>
+              <w:t>7</w:t>
+            </w:r>
+          </w:p>
+        </w:tc>
+        <w:tc>
+          <w:tcPr>
+            <w:tcW w:w="1332" w:type="dxa"/>
+            <w:tcBorders>
+              <w:top w:val="single" w:sz="4" w:space="0" w:color="auto"/>
+              <w:left w:val="single" w:sz="4" w:space="0" w:color="auto"/>
+              <w:bottom w:val="single" w:sz="4" w:space="0" w:color="auto"/>
+              <w:right w:val="single" w:sz="4" w:space="0" w:color="auto"/>
+            </w:tcBorders>
+            <w:vAlign w:val="center"/>
+            <w:hideMark/>
+          </w:tcPr>
+          <w:p>
+            <w:pPr>
+              <w:jc w:val="center"/>
+              <w:rPr>
+                <w:rFonts w:ascii="Times New Roman" w:hAnsi="Times New Roman" w:cs="Times New Roman"/>
+              </w:rPr>
+            </w:pPr>
+            <w:r>
+              <w:rPr>
+                <w:rFonts w:ascii="Times New Roman" w:hAnsi="Times New Roman" w:cs="Times New Roman"/>
+              </w:rPr>
+              <w:t>15</w:t>
+            </w:r>
+          </w:p>
+        </w:tc>
+        <w:tc>
+          <w:tcPr>
+            <w:tcW w:w="1332" w:type="dxa"/>
+            <w:tcBorders>
+              <w:top w:val="single" w:sz="4" w:space="0" w:color="auto"/>
+              <w:left w:val="single" w:sz="4" w:space="0" w:color="auto"/>
+              <w:bottom w:val="single" w:sz="4" w:space="0" w:color="auto"/>
+              <w:right w:val="single" w:sz="4" w:space="0" w:color="auto"/>
+            </w:tcBorders>
+            <w:vAlign w:val="center"/>
+            <w:hideMark/>
+          </w:tcPr>
+          <w:p>
+            <w:pPr>
+              <w:jc w:val="center"/>
+              <w:rPr>
+                <w:rFonts w:ascii="Times New Roman" w:hAnsi="Times New Roman" w:cs="Times New Roman"/>
+              </w:rPr>
+            </w:pPr>
+            <w:r>
+              <w:rPr>
+                <w:rFonts w:ascii="Times New Roman" w:hAnsi="Times New Roman" w:cs="Times New Roman"/>
+              </w:rPr>
               <w:t>-</w:t>
             </w:r>
           </w:p>
@@ -647,115 +755,13 @@
               <w:rPr>
                 <w:rFonts w:ascii="Times New Roman" w:hAnsi="Times New Roman" w:cs="Times New Roman"/>
               </w:rPr>
-              <w:t>5</w:t>
-            </w:r>
-          </w:p>
-        </w:tc>
-        <w:tc>
-          <w:tcPr>
-            <w:tcW w:w="1332" w:type="dxa"/>
-            <w:tcBorders>
-              <w:top w:val="single" w:sz="4" w:space="0" w:color="auto"/>
-              <w:left w:val="single" w:sz="4" w:space="0" w:color="auto"/>
-              <w:bottom w:val="single" w:sz="4" w:space="0" w:color="auto"/>
-              <w:right w:val="single" w:sz="4" w:space="0" w:color="auto"/>
-            </w:tcBorders>
-            <w:vAlign w:val="center"/>
-            <w:hideMark/>
-          </w:tcPr>
-          <w:p>
-            <w:pPr>
-              <w:jc w:val="center"/>
-              <w:rPr>
-                <w:rFonts w:ascii="Times New Roman" w:hAnsi="Times New Roman" w:cs="Times New Roman"/>
-              </w:rPr>
-            </w:pPr>
-            <w:r>
-              <w:rPr>
-                <w:rFonts w:ascii="Times New Roman" w:hAnsi="Times New Roman" w:cs="Times New Roman"/>
-              </w:rPr>
-              <w:t>5</w:t>
-            </w:r>
-          </w:p>
-        </w:tc>
-        <w:tc>
-          <w:tcPr>
-            <w:tcW w:w="1332" w:type="dxa"/>
-            <w:tcBorders>
-              <w:top w:val="single" w:sz="4" w:space="0" w:color="auto"/>
-              <w:left w:val="single" w:sz="4" w:space="0" w:color="auto"/>
-              <w:bottom w:val="single" w:sz="4" w:space="0" w:color="auto"/>
-              <w:right w:val="single" w:sz="4" w:space="0" w:color="auto"/>
-            </w:tcBorders>
-            <w:vAlign w:val="center"/>
-            <w:hideMark/>
-          </w:tcPr>
-          <w:p>
-            <w:pPr>
-              <w:jc w:val="center"/>
-              <w:rPr>
-                <w:rFonts w:ascii="Times New Roman" w:hAnsi="Times New Roman" w:cs="Times New Roman"/>
-              </w:rPr>
-            </w:pPr>
-            <w:r>
-              <w:rPr>
-                <w:rFonts w:ascii="Times New Roman" w:hAnsi="Times New Roman" w:cs="Times New Roman"/>
-              </w:rPr>
-              <w:t>2</w:t>
-            </w:r>
-          </w:p>
-        </w:tc>
-        <w:tc>
-          <w:tcPr>
-            <w:tcW w:w="1332" w:type="dxa"/>
-            <w:tcBorders>
-              <w:top w:val="single" w:sz="4" w:space="0" w:color="auto"/>
-              <w:left w:val="single" w:sz="4" w:space="0" w:color="auto"/>
-              <w:bottom w:val="single" w:sz="4" w:space="0" w:color="auto"/>
-              <w:right w:val="single" w:sz="4" w:space="0" w:color="auto"/>
-            </w:tcBorders>
-            <w:vAlign w:val="center"/>
-            <w:hideMark/>
-          </w:tcPr>
-          <w:p>
-            <w:pPr>
-              <w:jc w:val="center"/>
-              <w:rPr>
-                <w:rFonts w:ascii="Times New Roman" w:hAnsi="Times New Roman" w:cs="Times New Roman"/>
-              </w:rPr>
-            </w:pPr>
-            <w:r>
-              <w:rPr>
-                <w:rFonts w:ascii="Times New Roman" w:hAnsi="Times New Roman" w:cs="Times New Roman"/>
-              </w:rPr>
-              <w:t>2</w:t>
-            </w:r>
-          </w:p>
-        </w:tc>
-        <w:tc>
-          <w:tcPr>
-            <w:tcW w:w="1332" w:type="dxa"/>
-            <w:tcBorders>
-              <w:top w:val="single" w:sz="4" w:space="0" w:color="auto"/>
-              <w:left w:val="single" w:sz="4" w:space="0" w:color="auto"/>
-              <w:bottom w:val="single" w:sz="4" w:space="0" w:color="auto"/>
-              <w:right w:val="single" w:sz="4" w:space="0" w:color="auto"/>
-            </w:tcBorders>
-            <w:vAlign w:val="center"/>
-            <w:hideMark/>
-          </w:tcPr>
-          <w:p>
-            <w:pPr>
-              <w:jc w:val="center"/>
-              <w:rPr>
-                <w:rFonts w:ascii="Times New Roman" w:hAnsi="Times New Roman" w:cs="Times New Roman"/>
-              </w:rPr>
-            </w:pPr>
-            <w:r>
-              <w:rPr>
-                <w:rFonts w:ascii="Times New Roman" w:hAnsi="Times New Roman" w:cs="Times New Roman"/>
-              </w:rPr>
-              <w:t>4 (40%)</w:t>
+              <w:t>25 (5</w:t>
+            </w:r>
+            <w:r>
+              <w:rPr>
+                <w:rFonts w:ascii="Times New Roman" w:hAnsi="Times New Roman" w:cs="Times New Roman"/>
+              </w:rPr>
+              <w:t>0%)</w:t>
             </w:r>
           </w:p>
         </w:tc>
@@ -814,115 +820,121 @@
               <w:rPr>
                 <w:rFonts w:ascii="Times New Roman" w:hAnsi="Times New Roman" w:cs="Times New Roman"/>
               </w:rPr>
+              <w:t>3(6%)</w:t>
+            </w:r>
+          </w:p>
+        </w:tc>
+        <w:tc>
+          <w:tcPr>
+            <w:tcW w:w="1332" w:type="dxa"/>
+            <w:tcBorders>
+              <w:top w:val="single" w:sz="4" w:space="0" w:color="auto"/>
+              <w:left w:val="single" w:sz="4" w:space="0" w:color="auto"/>
+              <w:bottom w:val="single" w:sz="4" w:space="0" w:color="auto"/>
+              <w:right w:val="single" w:sz="4" w:space="0" w:color="auto"/>
+            </w:tcBorders>
+            <w:vAlign w:val="center"/>
+            <w:hideMark/>
+          </w:tcPr>
+          <w:p>
+            <w:pPr>
+              <w:jc w:val="center"/>
+              <w:rPr>
+                <w:rFonts w:ascii="Times New Roman" w:hAnsi="Times New Roman" w:cs="Times New Roman"/>
+              </w:rPr>
+            </w:pPr>
+            <w:r>
+              <w:rPr>
+                <w:rFonts w:ascii="Times New Roman" w:hAnsi="Times New Roman" w:cs="Times New Roman"/>
+              </w:rPr>
+              <w:t>3 (6%)</w:t>
+            </w:r>
+          </w:p>
+        </w:tc>
+        <w:tc>
+          <w:tcPr>
+            <w:tcW w:w="1332" w:type="dxa"/>
+            <w:tcBorders>
+              <w:top w:val="single" w:sz="4" w:space="0" w:color="auto"/>
+              <w:left w:val="single" w:sz="4" w:space="0" w:color="auto"/>
+              <w:bottom w:val="single" w:sz="4" w:space="0" w:color="auto"/>
+              <w:right w:val="single" w:sz="4" w:space="0" w:color="auto"/>
+            </w:tcBorders>
+            <w:vAlign w:val="center"/>
+            <w:hideMark/>
+          </w:tcPr>
+          <w:p>
+            <w:pPr>
+              <w:jc w:val="center"/>
+              <w:rPr>
+                <w:rFonts w:ascii="Times New Roman" w:hAnsi="Times New Roman" w:cs="Times New Roman"/>
+              </w:rPr>
+            </w:pPr>
+            <w:r>
+              <w:rPr>
+                <w:rFonts w:ascii="Times New Roman" w:hAnsi="Times New Roman" w:cs="Times New Roman"/>
+              </w:rPr>
+              <w:t>16 (32%)</w:t>
+            </w:r>
+          </w:p>
+        </w:tc>
+        <w:tc>
+          <w:tcPr>
+            <w:tcW w:w="1332" w:type="dxa"/>
+            <w:tcBorders>
+              <w:top w:val="single" w:sz="4" w:space="0" w:color="auto"/>
+              <w:left w:val="single" w:sz="4" w:space="0" w:color="auto"/>
+              <w:bottom w:val="single" w:sz="4" w:space="0" w:color="auto"/>
+              <w:right w:val="single" w:sz="4" w:space="0" w:color="auto"/>
+            </w:tcBorders>
+            <w:vAlign w:val="center"/>
+            <w:hideMark/>
+          </w:tcPr>
+          <w:p>
+            <w:pPr>
+              <w:jc w:val="center"/>
+              <w:rPr>
+                <w:rFonts w:ascii="Times New Roman" w:hAnsi="Times New Roman" w:cs="Times New Roman"/>
+              </w:rPr>
+            </w:pPr>
+            <w:r>
+              <w:rPr>
+                <w:rFonts w:ascii="Times New Roman" w:hAnsi="Times New Roman" w:cs="Times New Roman"/>
+              </w:rPr>
+              <w:t>28 (56</w:t>
+            </w:r>
+            <w:r>
+              <w:rPr>
+                <w:rFonts w:ascii="Times New Roman" w:hAnsi="Times New Roman" w:cs="Times New Roman"/>
+              </w:rPr>
+              <w:t>%)</w:t>
+            </w:r>
+          </w:p>
+        </w:tc>
+        <w:tc>
+          <w:tcPr>
+            <w:tcW w:w="1332" w:type="dxa"/>
+            <w:tcBorders>
+              <w:top w:val="single" w:sz="4" w:space="0" w:color="auto"/>
+              <w:left w:val="single" w:sz="4" w:space="0" w:color="auto"/>
+              <w:bottom w:val="single" w:sz="4" w:space="0" w:color="auto"/>
+              <w:right w:val="single" w:sz="4" w:space="0" w:color="auto"/>
+            </w:tcBorders>
+            <w:vAlign w:val="center"/>
+            <w:hideMark/>
+          </w:tcPr>
+          <w:p>
+            <w:pPr>
+              <w:jc w:val="center"/>
+              <w:rPr>
+                <w:rFonts w:ascii="Times New Roman" w:hAnsi="Times New Roman" w:cs="Times New Roman"/>
+              </w:rPr>
+            </w:pPr>
+            <w:r>
+              <w:rPr>
+                <w:rFonts w:ascii="Times New Roman" w:hAnsi="Times New Roman" w:cs="Times New Roman"/>
+              </w:rPr>
               <w:t>-</w:t>
-            </w:r>
-          </w:p>
-        </w:tc>
-        <w:tc>
-          <w:tcPr>
-            <w:tcW w:w="1332" w:type="dxa"/>
-            <w:tcBorders>
-              <w:top w:val="single" w:sz="4" w:space="0" w:color="auto"/>
-              <w:left w:val="single" w:sz="4" w:space="0" w:color="auto"/>
-              <w:bottom w:val="single" w:sz="4" w:space="0" w:color="auto"/>
-              <w:right w:val="single" w:sz="4" w:space="0" w:color="auto"/>
-            </w:tcBorders>
-            <w:vAlign w:val="center"/>
-            <w:hideMark/>
-          </w:tcPr>
-          <w:p>
-            <w:pPr>
-              <w:jc w:val="center"/>
-              <w:rPr>
-                <w:rFonts w:ascii="Times New Roman" w:hAnsi="Times New Roman" w:cs="Times New Roman"/>
-              </w:rPr>
-            </w:pPr>
-            <w:r>
-              <w:rPr>
-                <w:rFonts w:ascii="Times New Roman" w:hAnsi="Times New Roman" w:cs="Times New Roman"/>
-              </w:rPr>
-              <w:t>-</w:t>
-            </w:r>
-          </w:p>
-        </w:tc>
-        <w:tc>
-          <w:tcPr>
-            <w:tcW w:w="1332" w:type="dxa"/>
-            <w:tcBorders>
-              <w:top w:val="single" w:sz="4" w:space="0" w:color="auto"/>
-              <w:left w:val="single" w:sz="4" w:space="0" w:color="auto"/>
-              <w:bottom w:val="single" w:sz="4" w:space="0" w:color="auto"/>
-              <w:right w:val="single" w:sz="4" w:space="0" w:color="auto"/>
-            </w:tcBorders>
-            <w:vAlign w:val="center"/>
-            <w:hideMark/>
-          </w:tcPr>
-          <w:p>
-            <w:pPr>
-              <w:jc w:val="center"/>
-              <w:rPr>
-                <w:rFonts w:ascii="Times New Roman" w:hAnsi="Times New Roman" w:cs="Times New Roman"/>
-              </w:rPr>
-            </w:pPr>
-            <w:r>
-              <w:rPr>
-                <w:rFonts w:ascii="Times New Roman" w:hAnsi="Times New Roman" w:cs="Times New Roman"/>
-              </w:rPr>
-              <w:t>-</w:t>
-            </w:r>
-          </w:p>
-        </w:tc>
-        <w:tc>
-          <w:tcPr>
-            <w:tcW w:w="1332" w:type="dxa"/>
-            <w:tcBorders>
-              <w:top w:val="single" w:sz="4" w:space="0" w:color="auto"/>
-              <w:left w:val="single" w:sz="4" w:space="0" w:color="auto"/>
-              <w:bottom w:val="single" w:sz="4" w:space="0" w:color="auto"/>
-              <w:right w:val="single" w:sz="4" w:space="0" w:color="auto"/>
-            </w:tcBorders>
-            <w:vAlign w:val="center"/>
-            <w:hideMark/>
-          </w:tcPr>
-          <w:p>
-            <w:pPr>
-              <w:jc w:val="center"/>
-              <w:rPr>
-                <w:rFonts w:ascii="Times New Roman" w:hAnsi="Times New Roman" w:cs="Times New Roman"/>
-              </w:rPr>
-            </w:pPr>
-            <w:r>
-              <w:rPr>
-                <w:rFonts w:ascii="Times New Roman" w:hAnsi="Times New Roman" w:cs="Times New Roman"/>
-              </w:rPr>
-              <w:t>3 (30%)</w:t>
-            </w:r>
-          </w:p>
-        </w:tc>
-        <w:tc>
-          <w:tcPr>
-            <w:tcW w:w="1332" w:type="dxa"/>
-            <w:tcBorders>
-              <w:top w:val="single" w:sz="4" w:space="0" w:color="auto"/>
-              <w:left w:val="single" w:sz="4" w:space="0" w:color="auto"/>
-              <w:bottom w:val="single" w:sz="4" w:space="0" w:color="auto"/>
-              <w:right w:val="single" w:sz="4" w:space="0" w:color="auto"/>
-            </w:tcBorders>
-            <w:vAlign w:val="center"/>
-            <w:hideMark/>
-          </w:tcPr>
-          <w:p>
-            <w:pPr>
-              <w:jc w:val="center"/>
-              <w:rPr>
-                <w:rFonts w:ascii="Times New Roman" w:hAnsi="Times New Roman" w:cs="Times New Roman"/>
-              </w:rPr>
-            </w:pPr>
-            <w:r>
-              <w:rPr>
-                <w:rFonts w:ascii="Times New Roman" w:hAnsi="Times New Roman" w:cs="Times New Roman"/>
-              </w:rPr>
-              <w:t>7 (70%)</w:t>
             </w:r>
           </w:p>
         </w:tc>
@@ -957,17 +969,107 @@
     </w:tbl>
     <w:p>
       <w:pPr>
+        <w:jc w:val="center"/>
+        <w:rPr>
+          <w:rFonts w:ascii="Times New Roman" w:hAnsi="Times New Roman" w:cs="Times New Roman"/>
+          <w:sz w:val="6"/>
+          <w:szCs w:val="6"/>
+        </w:rPr>
+      </w:pPr>
+    </w:p>
+    <w:p>
+      <w:pPr>
+        <w:jc w:val="center"/>
+        <w:rPr>
+          <w:rFonts w:ascii="Times New Roman" w:hAnsi="Times New Roman" w:cs="Times New Roman"/>
+          <w:i/>
+        </w:rPr>
+      </w:pPr>
+      <w:r>
+        <w:rPr>
+          <w:rFonts w:ascii="Times New Roman" w:hAnsi="Times New Roman" w:cs="Times New Roman"/>
+          <w:i/>
+        </w:rPr>
+        <w:t>Table</w:t>
+      </w:r>
+      <w:r>
+        <w:rPr>
+          <w:rFonts w:ascii="Times New Roman" w:hAnsi="Times New Roman" w:cs="Times New Roman"/>
+          <w:i/>
+        </w:rPr>
+        <w:t xml:space="preserve"> 4.1</w:t>
+      </w:r>
+      <w:r>
+        <w:rPr>
+          <w:rFonts w:ascii="Times New Roman" w:hAnsi="Times New Roman" w:cs="Times New Roman"/>
+          <w:i/>
+        </w:rPr>
+        <w:t xml:space="preserve">: </w:t>
+      </w:r>
+      <w:r>
+        <w:rPr>
+          <w:rFonts w:ascii="Times New Roman" w:hAnsi="Times New Roman" w:cs="Times New Roman"/>
+          <w:i/>
+        </w:rPr>
+        <w:t>Rate of using</w:t>
+      </w:r>
+      <w:r>
+        <w:rPr>
+          <w:rFonts w:ascii="Times New Roman" w:hAnsi="Times New Roman" w:cs="Times New Roman"/>
+          <w:i/>
+        </w:rPr>
+        <w:t xml:space="preserve"> web based public services</w:t>
+      </w:r>
+    </w:p>
+    <w:p>
+      <w:pPr>
+        <w:jc w:val="center"/>
         <w:rPr>
           <w:rFonts w:ascii="Times New Roman" w:hAnsi="Times New Roman" w:cs="Times New Roman"/>
         </w:rPr>
       </w:pPr>
-    </w:p>
-    <w:p>
-      <w:pPr>
+      <w:bookmarkStart w:id="0" w:name="_GoBack"/>
+      <w:r>
         <w:rPr>
-          <w:rFonts w:ascii="Times New Roman" w:hAnsi="Times New Roman" w:cs="Times New Roman"/>
+          <w:noProof/>
         </w:rPr>
-      </w:pPr>
+        <w:drawing>
+          <wp:inline distT="0" distB="0" distL="0" distR="0" wp14:anchorId="73540D23" wp14:editId="70F256D4">
+            <wp:extent cx="5114925" cy="2305050"/>
+            <wp:effectExtent l="0" t="0" r="9525" b="0"/>
+            <wp:docPr id="1" name="Picture 1"/>
+            <wp:cNvGraphicFramePr>
+              <a:graphicFrameLocks xmlns:a="http://schemas.openxmlformats.org/drawingml/2006/main" noChangeAspect="1"/>
+            </wp:cNvGraphicFramePr>
+            <a:graphic xmlns:a="http://schemas.openxmlformats.org/drawingml/2006/main">
+              <a:graphicData uri="http://schemas.openxmlformats.org/drawingml/2006/picture">
+                <pic:pic xmlns:pic="http://schemas.openxmlformats.org/drawingml/2006/picture">
+                  <pic:nvPicPr>
+                    <pic:cNvPr id="1" name=""/>
+                    <pic:cNvPicPr/>
+                  </pic:nvPicPr>
+                  <pic:blipFill>
+                    <a:blip r:embed="rId5"/>
+                    <a:stretch>
+                      <a:fillRect/>
+                    </a:stretch>
+                  </pic:blipFill>
+                  <pic:spPr>
+                    <a:xfrm>
+                      <a:off x="0" y="0"/>
+                      <a:ext cx="5114925" cy="2305050"/>
+                    </a:xfrm>
+                    <a:prstGeom prst="rect">
+                      <a:avLst/>
+                    </a:prstGeom>
+                  </pic:spPr>
+                </pic:pic>
+              </a:graphicData>
+            </a:graphic>
+          </wp:inline>
+        </w:drawing>
+      </w:r>
+      <w:bookmarkEnd w:id="0"/>
     </w:p>
     <w:p>
       <w:pPr>

</xml_diff>